<commit_message>
Agregamos líneas a tus trabajos
</commit_message>
<xml_diff>
--- a/PRACTICA GIT CON IMAGENES DE EXITO.docx
+++ b/PRACTICA GIT CON IMAGENES DE EXITO.docx
@@ -119,93 +119,6 @@
             <wp:extent cx="5612130" cy="3156585"/>
             <wp:effectExtent l="0" t="0" r="7620" b="5715"/>
             <wp:docPr id="1" name="Imagen 1"/>
-            <wp:cNvGraphicFramePr>
-              <a:graphicFrameLocks xmlns:a="http://schemas.openxmlformats.org/drawingml/2006/main" noChangeAspect="1"/>
-            </wp:cNvGraphicFramePr>
-            <a:graphic xmlns:a="http://schemas.openxmlformats.org/drawingml/2006/main">
-              <a:graphicData uri="http://schemas.openxmlformats.org/drawingml/2006/picture">
-                <pic:pic xmlns:pic="http://schemas.openxmlformats.org/drawingml/2006/picture">
-                  <pic:nvPicPr>
-                    <pic:cNvPr id="1" name=""/>
-                    <pic:cNvPicPr/>
-                  </pic:nvPicPr>
-                  <pic:blipFill>
-                    <a:blip r:embed="rId4"/>
-                    <a:stretch>
-                      <a:fillRect/>
-                    </a:stretch>
-                  </pic:blipFill>
-                  <pic:spPr>
-                    <a:xfrm>
-                      <a:off x="0" y="0"/>
-                      <a:ext cx="5612130" cy="3156585"/>
-                    </a:xfrm>
-                    <a:prstGeom prst="rect">
-                      <a:avLst/>
-                    </a:prstGeom>
-                  </pic:spPr>
-                </pic:pic>
-              </a:graphicData>
-            </a:graphic>
-          </wp:inline>
-        </w:drawing>
-      </w:r>
-    </w:p>
-    <w:p>
-      <w:r>
-        <w:rPr>
-          <w:noProof/>
-          <w:lang w:eastAsia="es-MX"/>
-        </w:rPr>
-        <w:drawing>
-          <wp:inline distT="0" distB="0" distL="0" distR="0" wp14:anchorId="234D82C0" wp14:editId="3A7F7B1B">
-            <wp:extent cx="5612130" cy="3156585"/>
-            <wp:effectExtent l="0" t="0" r="7620" b="5715"/>
-            <wp:docPr id="2" name="Imagen 2"/>
-            <wp:cNvGraphicFramePr>
-              <a:graphicFrameLocks xmlns:a="http://schemas.openxmlformats.org/drawingml/2006/main" noChangeAspect="1"/>
-            </wp:cNvGraphicFramePr>
-            <a:graphic xmlns:a="http://schemas.openxmlformats.org/drawingml/2006/main">
-              <a:graphicData uri="http://schemas.openxmlformats.org/drawingml/2006/picture">
-                <pic:pic xmlns:pic="http://schemas.openxmlformats.org/drawingml/2006/picture">
-                  <pic:nvPicPr>
-                    <pic:cNvPr id="1" name=""/>
-                    <pic:cNvPicPr/>
-                  </pic:nvPicPr>
-                  <pic:blipFill>
-                    <a:blip r:embed="rId5"/>
-                    <a:stretch>
-                      <a:fillRect/>
-                    </a:stretch>
-                  </pic:blipFill>
-                  <pic:spPr>
-                    <a:xfrm>
-                      <a:off x="0" y="0"/>
-                      <a:ext cx="5612130" cy="3156585"/>
-                    </a:xfrm>
-                    <a:prstGeom prst="rect">
-                      <a:avLst/>
-                    </a:prstGeom>
-                  </pic:spPr>
-                </pic:pic>
-              </a:graphicData>
-            </a:graphic>
-          </wp:inline>
-        </w:drawing>
-      </w:r>
-    </w:p>
-    <w:p>
-      <w:r>
-        <w:rPr>
-          <w:noProof/>
-          <w:lang w:eastAsia="es-MX"/>
-        </w:rPr>
-        <w:lastRenderedPageBreak/>
-        <w:drawing>
-          <wp:inline distT="0" distB="0" distL="0" distR="0" wp14:anchorId="756C30D9" wp14:editId="72A68E13">
-            <wp:extent cx="5612130" cy="3156585"/>
-            <wp:effectExtent l="0" t="0" r="7620" b="5715"/>
-            <wp:docPr id="3" name="Imagen 3"/>
             <wp:cNvGraphicFramePr>
               <a:graphicFrameLocks xmlns:a="http://schemas.openxmlformats.org/drawingml/2006/main" noChangeAspect="1"/>
             </wp:cNvGraphicFramePr>
@@ -245,10 +158,10 @@
           <w:lang w:eastAsia="es-MX"/>
         </w:rPr>
         <w:drawing>
-          <wp:inline distT="0" distB="0" distL="0" distR="0" wp14:anchorId="626E2C2D" wp14:editId="0973877E">
+          <wp:inline distT="0" distB="0" distL="0" distR="0" wp14:anchorId="234D82C0" wp14:editId="3A7F7B1B">
             <wp:extent cx="5612130" cy="3156585"/>
             <wp:effectExtent l="0" t="0" r="7620" b="5715"/>
-            <wp:docPr id="5" name="Imagen 5"/>
+            <wp:docPr id="2" name="Imagen 2"/>
             <wp:cNvGraphicFramePr>
               <a:graphicFrameLocks xmlns:a="http://schemas.openxmlformats.org/drawingml/2006/main" noChangeAspect="1"/>
             </wp:cNvGraphicFramePr>
@@ -280,6 +193,99 @@
           </wp:inline>
         </w:drawing>
       </w:r>
+    </w:p>
+    <w:p>
+      <w:r>
+        <w:rPr>
+          <w:noProof/>
+          <w:lang w:eastAsia="es-MX"/>
+        </w:rPr>
+        <w:lastRenderedPageBreak/>
+        <w:drawing>
+          <wp:inline distT="0" distB="0" distL="0" distR="0" wp14:anchorId="756C30D9" wp14:editId="72A68E13">
+            <wp:extent cx="5612130" cy="3156585"/>
+            <wp:effectExtent l="0" t="0" r="7620" b="5715"/>
+            <wp:docPr id="3" name="Imagen 3"/>
+            <wp:cNvGraphicFramePr>
+              <a:graphicFrameLocks xmlns:a="http://schemas.openxmlformats.org/drawingml/2006/main" noChangeAspect="1"/>
+            </wp:cNvGraphicFramePr>
+            <a:graphic xmlns:a="http://schemas.openxmlformats.org/drawingml/2006/main">
+              <a:graphicData uri="http://schemas.openxmlformats.org/drawingml/2006/picture">
+                <pic:pic xmlns:pic="http://schemas.openxmlformats.org/drawingml/2006/picture">
+                  <pic:nvPicPr>
+                    <pic:cNvPr id="1" name=""/>
+                    <pic:cNvPicPr/>
+                  </pic:nvPicPr>
+                  <pic:blipFill>
+                    <a:blip r:embed="rId8"/>
+                    <a:stretch>
+                      <a:fillRect/>
+                    </a:stretch>
+                  </pic:blipFill>
+                  <pic:spPr>
+                    <a:xfrm>
+                      <a:off x="0" y="0"/>
+                      <a:ext cx="5612130" cy="3156585"/>
+                    </a:xfrm>
+                    <a:prstGeom prst="rect">
+                      <a:avLst/>
+                    </a:prstGeom>
+                  </pic:spPr>
+                </pic:pic>
+              </a:graphicData>
+            </a:graphic>
+          </wp:inline>
+        </w:drawing>
+      </w:r>
+    </w:p>
+    <w:p>
+      <w:r>
+        <w:rPr>
+          <w:noProof/>
+          <w:lang w:eastAsia="es-MX"/>
+        </w:rPr>
+        <w:drawing>
+          <wp:inline distT="0" distB="0" distL="0" distR="0" wp14:anchorId="626E2C2D" wp14:editId="0973877E">
+            <wp:extent cx="5612130" cy="3156585"/>
+            <wp:effectExtent l="0" t="0" r="7620" b="5715"/>
+            <wp:docPr id="5" name="Imagen 5"/>
+            <wp:cNvGraphicFramePr>
+              <a:graphicFrameLocks xmlns:a="http://schemas.openxmlformats.org/drawingml/2006/main" noChangeAspect="1"/>
+            </wp:cNvGraphicFramePr>
+            <a:graphic xmlns:a="http://schemas.openxmlformats.org/drawingml/2006/main">
+              <a:graphicData uri="http://schemas.openxmlformats.org/drawingml/2006/picture">
+                <pic:pic xmlns:pic="http://schemas.openxmlformats.org/drawingml/2006/picture">
+                  <pic:nvPicPr>
+                    <pic:cNvPr id="1" name=""/>
+                    <pic:cNvPicPr/>
+                  </pic:nvPicPr>
+                  <pic:blipFill>
+                    <a:blip r:embed="rId9"/>
+                    <a:stretch>
+                      <a:fillRect/>
+                    </a:stretch>
+                  </pic:blipFill>
+                  <pic:spPr>
+                    <a:xfrm>
+                      <a:off x="0" y="0"/>
+                      <a:ext cx="5612130" cy="3156585"/>
+                    </a:xfrm>
+                    <a:prstGeom prst="rect">
+                      <a:avLst/>
+                    </a:prstGeom>
+                  </pic:spPr>
+                </pic:pic>
+              </a:graphicData>
+            </a:graphic>
+          </wp:inline>
+        </w:drawing>
+      </w:r>
+    </w:p>
+    <w:p/>
+    <w:p>
+      <w:r>
+        <w:t>Me agrado tu tarea hasta con imágenes y todo, agregamos contenido para la rama feature1 y esperar hacer un merge con develop.</w:t>
+      </w:r>
       <w:bookmarkStart w:id="0" w:name="_GoBack"/>
       <w:bookmarkEnd w:id="0"/>
     </w:p>
@@ -291,6 +297,56 @@
     </w:sectPr>
   </w:body>
 </w:document>
+</file>
+
+<file path=word/endnotes.xml><?xml version="1.0" encoding="utf-8"?>
+<w:endnotes xmlns:wpc="http://schemas.microsoft.com/office/word/2010/wordprocessingCanvas" xmlns:mc="http://schemas.openxmlformats.org/markup-compatibility/2006" xmlns:o="urn:schemas-microsoft-com:office:office" xmlns:r="http://schemas.openxmlformats.org/officeDocument/2006/relationships" xmlns:m="http://schemas.openxmlformats.org/officeDocument/2006/math" xmlns:v="urn:schemas-microsoft-com:vml" xmlns:wp14="http://schemas.microsoft.com/office/word/2010/wordprocessingDrawing" xmlns:wp="http://schemas.openxmlformats.org/drawingml/2006/wordprocessingDrawing" xmlns:w10="urn:schemas-microsoft-com:office:word" xmlns:w="http://schemas.openxmlformats.org/wordprocessingml/2006/main" xmlns:w14="http://schemas.microsoft.com/office/word/2010/wordml" xmlns:w15="http://schemas.microsoft.com/office/word/2012/wordml" xmlns:wpg="http://schemas.microsoft.com/office/word/2010/wordprocessingGroup" xmlns:wpi="http://schemas.microsoft.com/office/word/2010/wordprocessingInk" xmlns:wne="http://schemas.microsoft.com/office/word/2006/wordml" xmlns:wps="http://schemas.microsoft.com/office/word/2010/wordprocessingShape" mc:Ignorable="w14 w15 wp14">
+  <w:endnote w:type="separator" w:id="-1">
+    <w:p>
+      <w:pPr>
+        <w:spacing w:after="0" w:line="240" w:lineRule="auto"/>
+      </w:pPr>
+      <w:r>
+        <w:separator/>
+      </w:r>
+    </w:p>
+  </w:endnote>
+  <w:endnote w:type="continuationSeparator" w:id="0">
+    <w:p>
+      <w:pPr>
+        <w:spacing w:after="0" w:line="240" w:lineRule="auto"/>
+      </w:pPr>
+      <w:r>
+        <w:continuationSeparator/>
+      </w:r>
+    </w:p>
+  </w:endnote>
+</w:endnotes>
+</file>
+
+<file path=word/footnotes.xml><?xml version="1.0" encoding="utf-8"?>
+<w:footnotes xmlns:wpc="http://schemas.microsoft.com/office/word/2010/wordprocessingCanvas" xmlns:mc="http://schemas.openxmlformats.org/markup-compatibility/2006" xmlns:o="urn:schemas-microsoft-com:office:office" xmlns:r="http://schemas.openxmlformats.org/officeDocument/2006/relationships" xmlns:m="http://schemas.openxmlformats.org/officeDocument/2006/math" xmlns:v="urn:schemas-microsoft-com:vml" xmlns:wp14="http://schemas.microsoft.com/office/word/2010/wordprocessingDrawing" xmlns:wp="http://schemas.openxmlformats.org/drawingml/2006/wordprocessingDrawing" xmlns:w10="urn:schemas-microsoft-com:office:word" xmlns:w="http://schemas.openxmlformats.org/wordprocessingml/2006/main" xmlns:w14="http://schemas.microsoft.com/office/word/2010/wordml" xmlns:w15="http://schemas.microsoft.com/office/word/2012/wordml" xmlns:wpg="http://schemas.microsoft.com/office/word/2010/wordprocessingGroup" xmlns:wpi="http://schemas.microsoft.com/office/word/2010/wordprocessingInk" xmlns:wne="http://schemas.microsoft.com/office/word/2006/wordml" xmlns:wps="http://schemas.microsoft.com/office/word/2010/wordprocessingShape" mc:Ignorable="w14 w15 wp14">
+  <w:footnote w:type="separator" w:id="-1">
+    <w:p>
+      <w:pPr>
+        <w:spacing w:after="0" w:line="240" w:lineRule="auto"/>
+      </w:pPr>
+      <w:r>
+        <w:separator/>
+      </w:r>
+    </w:p>
+  </w:footnote>
+  <w:footnote w:type="continuationSeparator" w:id="0">
+    <w:p>
+      <w:pPr>
+        <w:spacing w:after="0" w:line="240" w:lineRule="auto"/>
+      </w:pPr>
+      <w:r>
+        <w:continuationSeparator/>
+      </w:r>
+    </w:p>
+  </w:footnote>
+</w:footnotes>
 </file>
 
 <file path=word/styles.xml><?xml version="1.0" encoding="utf-8"?>

</xml_diff>